<commit_message>
Actualizacion casos de uso. Falta hacer evaluar actividad
</commit_message>
<xml_diff>
--- a/diagramas/1.0.crear usuario.docx
+++ b/diagramas/1.0.crear usuario.docx
@@ -19,8 +19,8 @@
         <w:tblLook w:val="04A0" w:firstRow="1" w:lastRow="0" w:firstColumn="1" w:lastColumn="0" w:noHBand="0" w:noVBand="1"/>
       </w:tblPr>
       <w:tblGrid>
-        <w:gridCol w:w="4380"/>
-        <w:gridCol w:w="6520"/>
+        <w:gridCol w:w="4984"/>
+        <w:gridCol w:w="7418"/>
       </w:tblGrid>
       <w:tr>
         <w:trPr>
@@ -29,7 +29,7 @@
         </w:trPr>
         <w:tc>
           <w:tcPr>
-            <w:tcW w:w="4380" w:type="dxa"/>
+            <w:tcW w:w="4984" w:type="dxa"/>
             <w:shd w:val="clear" w:color="auto" w:fill="FFD597"/>
             <w:noWrap/>
             <w:vAlign w:val="center"/>
@@ -63,7 +63,7 @@
         </w:tc>
         <w:tc>
           <w:tcPr>
-            <w:tcW w:w="6520" w:type="dxa"/>
+            <w:tcW w:w="7418" w:type="dxa"/>
             <w:shd w:val="clear" w:color="auto" w:fill="FFD597"/>
             <w:noWrap/>
             <w:vAlign w:val="center"/>
@@ -82,8 +82,6 @@
               </w:rPr>
               <w:t>Crear usuario</w:t>
             </w:r>
-            <w:bookmarkStart w:id="0" w:name="_GoBack"/>
-            <w:bookmarkEnd w:id="0"/>
           </w:p>
         </w:tc>
       </w:tr>
@@ -94,7 +92,7 @@
         </w:trPr>
         <w:tc>
           <w:tcPr>
-            <w:tcW w:w="4380" w:type="dxa"/>
+            <w:tcW w:w="4984" w:type="dxa"/>
             <w:shd w:val="clear" w:color="auto" w:fill="FFD597"/>
             <w:noWrap/>
             <w:vAlign w:val="center"/>
@@ -120,7 +118,7 @@
         </w:tc>
         <w:tc>
           <w:tcPr>
-            <w:tcW w:w="6520" w:type="dxa"/>
+            <w:tcW w:w="7418" w:type="dxa"/>
             <w:shd w:val="clear" w:color="auto" w:fill="FFD597"/>
             <w:noWrap/>
             <w:vAlign w:val="center"/>
@@ -132,6 +130,13 @@
                 <w:szCs w:val="24"/>
               </w:rPr>
             </w:pPr>
+            <w:r>
+              <w:rPr>
+                <w:sz w:val="24"/>
+                <w:szCs w:val="24"/>
+              </w:rPr>
+              <w:t>Administrador</w:t>
+            </w:r>
           </w:p>
         </w:tc>
       </w:tr>
@@ -142,7 +147,7 @@
         </w:trPr>
         <w:tc>
           <w:tcPr>
-            <w:tcW w:w="4380" w:type="dxa"/>
+            <w:tcW w:w="4984" w:type="dxa"/>
             <w:shd w:val="clear" w:color="auto" w:fill="FFD597"/>
             <w:noWrap/>
             <w:vAlign w:val="center"/>
@@ -168,7 +173,7 @@
         </w:tc>
         <w:tc>
           <w:tcPr>
-            <w:tcW w:w="6520" w:type="dxa"/>
+            <w:tcW w:w="7418" w:type="dxa"/>
             <w:shd w:val="clear" w:color="auto" w:fill="FFD597"/>
             <w:noWrap/>
             <w:vAlign w:val="center"/>
@@ -180,6 +185,13 @@
                 <w:szCs w:val="24"/>
               </w:rPr>
             </w:pPr>
+            <w:r>
+              <w:rPr>
+                <w:sz w:val="24"/>
+                <w:szCs w:val="24"/>
+              </w:rPr>
+              <w:t>Este caso de uso le permite al administrador crear nuevos usuarios, de perfil docente o alumno.</w:t>
+            </w:r>
           </w:p>
         </w:tc>
       </w:tr>
@@ -190,7 +202,7 @@
         </w:trPr>
         <w:tc>
           <w:tcPr>
-            <w:tcW w:w="4380" w:type="dxa"/>
+            <w:tcW w:w="4984" w:type="dxa"/>
             <w:shd w:val="clear" w:color="auto" w:fill="FFD597"/>
             <w:noWrap/>
             <w:vAlign w:val="center"/>
@@ -216,7 +228,7 @@
         </w:tc>
         <w:tc>
           <w:tcPr>
-            <w:tcW w:w="6520" w:type="dxa"/>
+            <w:tcW w:w="7418" w:type="dxa"/>
             <w:shd w:val="clear" w:color="auto" w:fill="FFD597"/>
             <w:noWrap/>
             <w:vAlign w:val="center"/>
@@ -228,6 +240,73 @@
                 <w:szCs w:val="24"/>
               </w:rPr>
             </w:pPr>
+            <w:r>
+              <w:rPr>
+                <w:sz w:val="24"/>
+                <w:szCs w:val="24"/>
+              </w:rPr>
+              <w:t>1.El administrador selecciona el perfil docente o alumno.</w:t>
+            </w:r>
+          </w:p>
+          <w:p>
+            <w:pPr>
+              <w:rPr>
+                <w:sz w:val="24"/>
+                <w:szCs w:val="24"/>
+              </w:rPr>
+            </w:pPr>
+            <w:r>
+              <w:rPr>
+                <w:sz w:val="24"/>
+                <w:szCs w:val="24"/>
+              </w:rPr>
+              <w:t>2.El administrador ingresa los datos personales del usuario a crear.</w:t>
+            </w:r>
+          </w:p>
+          <w:p>
+            <w:pPr>
+              <w:rPr>
+                <w:sz w:val="24"/>
+                <w:szCs w:val="24"/>
+              </w:rPr>
+            </w:pPr>
+            <w:r>
+              <w:rPr>
+                <w:sz w:val="24"/>
+                <w:szCs w:val="24"/>
+              </w:rPr>
+              <w:t>3.El administrador ingresa usuario y contraseña.</w:t>
+            </w:r>
+          </w:p>
+          <w:p>
+            <w:pPr>
+              <w:rPr>
+                <w:sz w:val="24"/>
+                <w:szCs w:val="24"/>
+              </w:rPr>
+            </w:pPr>
+            <w:r>
+              <w:rPr>
+                <w:sz w:val="24"/>
+                <w:szCs w:val="24"/>
+              </w:rPr>
+              <w:t>4.El sistema guarda datos del nuevo usuario, junto con el usuario y contraseña.</w:t>
+            </w:r>
+          </w:p>
+          <w:p>
+            <w:pPr>
+              <w:rPr>
+                <w:sz w:val="24"/>
+                <w:szCs w:val="24"/>
+              </w:rPr>
+            </w:pPr>
+            <w:r>
+              <w:rPr>
+                <w:sz w:val="24"/>
+                <w:szCs w:val="24"/>
+              </w:rPr>
+              <w:t>5.Este caso de uso finaliza.</w:t>
+            </w:r>
           </w:p>
         </w:tc>
       </w:tr>
@@ -238,7 +317,7 @@
         </w:trPr>
         <w:tc>
           <w:tcPr>
-            <w:tcW w:w="4380" w:type="dxa"/>
+            <w:tcW w:w="4984" w:type="dxa"/>
             <w:shd w:val="clear" w:color="auto" w:fill="FFD597"/>
             <w:noWrap/>
             <w:vAlign w:val="center"/>
@@ -264,7 +343,7 @@
         </w:tc>
         <w:tc>
           <w:tcPr>
-            <w:tcW w:w="6520" w:type="dxa"/>
+            <w:tcW w:w="7418" w:type="dxa"/>
             <w:shd w:val="clear" w:color="auto" w:fill="FFD597"/>
             <w:noWrap/>
             <w:vAlign w:val="center"/>
@@ -276,6 +355,43 @@
                 <w:szCs w:val="24"/>
               </w:rPr>
             </w:pPr>
+            <w:r>
+              <w:rPr>
+                <w:sz w:val="24"/>
+                <w:szCs w:val="24"/>
+              </w:rPr>
+              <w:t>4.El sistema se encuentra imposibilitado de guardar los datos.</w:t>
+            </w:r>
+          </w:p>
+          <w:p>
+            <w:pPr>
+              <w:rPr>
+                <w:sz w:val="24"/>
+                <w:szCs w:val="24"/>
+              </w:rPr>
+            </w:pPr>
+            <w:r>
+              <w:rPr>
+                <w:sz w:val="24"/>
+                <w:szCs w:val="24"/>
+              </w:rPr>
+              <w:t>4.1.El sistema muestra un mensaje de error.</w:t>
+            </w:r>
+          </w:p>
+          <w:p>
+            <w:pPr>
+              <w:rPr>
+                <w:sz w:val="24"/>
+                <w:szCs w:val="24"/>
+              </w:rPr>
+            </w:pPr>
+            <w:r>
+              <w:rPr>
+                <w:sz w:val="24"/>
+                <w:szCs w:val="24"/>
+              </w:rPr>
+              <w:t>4.2.El sistema retorna a la ventana principal.</w:t>
+            </w:r>
           </w:p>
         </w:tc>
       </w:tr>
@@ -286,7 +402,7 @@
         </w:trPr>
         <w:tc>
           <w:tcPr>
-            <w:tcW w:w="4380" w:type="dxa"/>
+            <w:tcW w:w="4984" w:type="dxa"/>
             <w:shd w:val="clear" w:color="auto" w:fill="FFD597"/>
             <w:noWrap/>
             <w:vAlign w:val="center"/>
@@ -312,7 +428,7 @@
         </w:tc>
         <w:tc>
           <w:tcPr>
-            <w:tcW w:w="6520" w:type="dxa"/>
+            <w:tcW w:w="7418" w:type="dxa"/>
             <w:shd w:val="clear" w:color="auto" w:fill="FFD597"/>
             <w:noWrap/>
             <w:vAlign w:val="center"/>
@@ -329,124 +445,31 @@
                 <w:sz w:val="24"/>
                 <w:szCs w:val="24"/>
               </w:rPr>
-              <w:t>[PRE]</w:t>
-            </w:r>
-          </w:p>
-          <w:p>
-            <w:pPr>
-              <w:rPr>
-                <w:sz w:val="24"/>
-                <w:szCs w:val="24"/>
-              </w:rPr>
-            </w:pPr>
-            <w:r>
-              <w:rPr>
-                <w:sz w:val="24"/>
-                <w:szCs w:val="24"/>
-              </w:rPr>
-              <w:t>[POST]</w:t>
-            </w:r>
-          </w:p>
-        </w:tc>
-      </w:tr>
-      <w:tr>
-        <w:trPr>
-          <w:trHeight w:val="680"/>
-          <w:jc w:val="center"/>
-        </w:trPr>
-        <w:tc>
-          <w:tcPr>
-            <w:tcW w:w="4380" w:type="dxa"/>
-            <w:shd w:val="clear" w:color="auto" w:fill="FFD597"/>
-            <w:noWrap/>
-            <w:vAlign w:val="center"/>
-          </w:tcPr>
-          <w:p>
-            <w:pPr>
-              <w:jc w:val="center"/>
-              <w:rPr>
-                <w:b/>
-                <w:sz w:val="36"/>
-                <w:szCs w:val="36"/>
-              </w:rPr>
-            </w:pPr>
-            <w:r>
-              <w:rPr>
-                <w:b/>
-                <w:sz w:val="36"/>
-                <w:szCs w:val="36"/>
-              </w:rPr>
-              <w:t>Casos de uso extendidos</w:t>
-            </w:r>
-          </w:p>
-        </w:tc>
-        <w:tc>
-          <w:tcPr>
-            <w:tcW w:w="6520" w:type="dxa"/>
-            <w:shd w:val="clear" w:color="auto" w:fill="FFD597"/>
-            <w:noWrap/>
-            <w:vAlign w:val="center"/>
-          </w:tcPr>
-          <w:p>
-            <w:pPr>
-              <w:rPr>
-                <w:sz w:val="24"/>
-                <w:szCs w:val="24"/>
-              </w:rPr>
-            </w:pPr>
-          </w:p>
-        </w:tc>
-      </w:tr>
-      <w:tr>
-        <w:trPr>
-          <w:trHeight w:val="680"/>
-          <w:jc w:val="center"/>
-        </w:trPr>
-        <w:tc>
-          <w:tcPr>
-            <w:tcW w:w="4380" w:type="dxa"/>
-            <w:shd w:val="clear" w:color="auto" w:fill="FFD597"/>
-            <w:noWrap/>
-            <w:vAlign w:val="center"/>
-          </w:tcPr>
-          <w:p>
-            <w:pPr>
-              <w:jc w:val="center"/>
-              <w:rPr>
-                <w:b/>
-                <w:sz w:val="36"/>
-                <w:szCs w:val="36"/>
-              </w:rPr>
-            </w:pPr>
-            <w:r>
-              <w:rPr>
-                <w:b/>
-                <w:sz w:val="36"/>
-                <w:szCs w:val="36"/>
-              </w:rPr>
-              <w:t>Casos de usos incluidos</w:t>
-            </w:r>
-          </w:p>
-        </w:tc>
-        <w:tc>
-          <w:tcPr>
-            <w:tcW w:w="6520" w:type="dxa"/>
-            <w:shd w:val="clear" w:color="auto" w:fill="FFD597"/>
-            <w:noWrap/>
-            <w:vAlign w:val="center"/>
-          </w:tcPr>
-          <w:p>
-            <w:pPr>
-              <w:rPr>
-                <w:sz w:val="24"/>
-                <w:szCs w:val="24"/>
-              </w:rPr>
-            </w:pPr>
+              <w:t>[PRE] Iniciar sesión como administrador.</w:t>
+            </w:r>
+          </w:p>
+          <w:p>
+            <w:pPr>
+              <w:rPr>
+                <w:sz w:val="24"/>
+                <w:szCs w:val="24"/>
+              </w:rPr>
+            </w:pPr>
+            <w:r>
+              <w:rPr>
+                <w:sz w:val="24"/>
+                <w:szCs w:val="24"/>
+              </w:rPr>
+              <w:t xml:space="preserve">[POST] El usuario queda registrado en el sistema. </w:t>
+            </w:r>
           </w:p>
         </w:tc>
       </w:tr>
     </w:tbl>
-    <w:p/>
+    <w:p>
+      <w:bookmarkStart w:id="0" w:name="_GoBack"/>
+      <w:bookmarkEnd w:id="0"/>
+    </w:p>
     <w:sectPr>
       <w:pgSz w:w="16838" w:h="11906" w:orient="landscape"/>
       <w:pgMar w:top="1417" w:right="1701" w:bottom="1417" w:left="1701" w:header="708" w:footer="708" w:gutter="0"/>
@@ -1331,7 +1354,7 @@
 </file>
 
 <file path=customXml/itemProps1.xml><?xml version="1.0" encoding="utf-8"?>
-<ds:datastoreItem xmlns:ds="http://schemas.openxmlformats.org/officeDocument/2006/customXml" ds:itemID="{A5729D91-6DC2-40DB-8B8E-414B79A19880}">
+<ds:datastoreItem xmlns:ds="http://schemas.openxmlformats.org/officeDocument/2006/customXml" ds:itemID="{24DD4A69-2A4D-4E04-AC78-6B67774DCBAB}">
   <ds:schemaRefs>
     <ds:schemaRef ds:uri="http://schemas.openxmlformats.org/officeDocument/2006/bibliography"/>
   </ds:schemaRefs>

</xml_diff>